<commit_message>
Finished report and created the different output files
</commit_message>
<xml_diff>
--- a/Mandatory Assignment 1.docx
+++ b/Mandatory Assignment 1.docx
@@ -77,48 +77,98 @@
           <w:sz w:val="40"/>
           <w:szCs w:val="40"/>
         </w:rPr>
-        <w:t>Person 1</w:t>
-      </w:r>
-    </w:p>
-    <w:p>
-      <w:pPr>
-        <w:jc w:val="center"/>
+        <w:t xml:space="preserve">Paul </w:t>
+      </w:r>
+      <w:proofErr w:type="spellStart"/>
+      <w:r>
         <w:rPr>
           <w:sz w:val="40"/>
           <w:szCs w:val="40"/>
         </w:rPr>
-      </w:pPr>
+        <w:t>Joakim</w:t>
+      </w:r>
+      <w:proofErr w:type="spellEnd"/>
       <w:r>
         <w:rPr>
           <w:sz w:val="40"/>
           <w:szCs w:val="40"/>
         </w:rPr>
-        <w:t>Person 2</w:t>
-      </w:r>
-    </w:p>
-    <w:p>
-      <w:pPr>
-        <w:jc w:val="center"/>
+        <w:t xml:space="preserve"> </w:t>
+      </w:r>
+      <w:proofErr w:type="spellStart"/>
+      <w:r>
         <w:rPr>
           <w:sz w:val="40"/>
           <w:szCs w:val="40"/>
         </w:rPr>
-      </w:pPr>
+        <w:t>Oulie</w:t>
+      </w:r>
+      <w:proofErr w:type="spellEnd"/>
       <w:r>
         <w:rPr>
           <w:sz w:val="40"/>
           <w:szCs w:val="40"/>
         </w:rPr>
-        <w:t>Person 3</w:t>
-      </w:r>
-    </w:p>
-    <w:p>
-      <w:pPr>
-        <w:jc w:val="center"/>
+        <w:t xml:space="preserve"> </w:t>
+      </w:r>
+      <w:proofErr w:type="spellStart"/>
+      <w:r>
         <w:rPr>
           <w:sz w:val="40"/>
           <w:szCs w:val="40"/>
         </w:rPr>
+        <w:t>Andreassen</w:t>
+      </w:r>
+      <w:proofErr w:type="spellEnd"/>
+    </w:p>
+    <w:p>
+      <w:pPr>
+        <w:jc w:val="center"/>
+        <w:rPr>
+          <w:sz w:val="40"/>
+          <w:szCs w:val="40"/>
+        </w:rPr>
+      </w:pPr>
+      <w:r>
+        <w:rPr>
+          <w:sz w:val="40"/>
+          <w:szCs w:val="40"/>
+        </w:rPr>
+        <w:t>Thomas Kristiansen</w:t>
+      </w:r>
+    </w:p>
+    <w:p>
+      <w:pPr>
+        <w:jc w:val="center"/>
+        <w:rPr>
+          <w:sz w:val="40"/>
+          <w:szCs w:val="40"/>
+        </w:rPr>
+      </w:pPr>
+      <w:proofErr w:type="spellStart"/>
+      <w:r>
+        <w:rPr>
+          <w:sz w:val="40"/>
+          <w:szCs w:val="40"/>
+        </w:rPr>
+        <w:t>Uy</w:t>
+      </w:r>
+      <w:proofErr w:type="spellEnd"/>
+      <w:r>
+        <w:rPr>
+          <w:sz w:val="40"/>
+          <w:szCs w:val="40"/>
+        </w:rPr>
+        <w:t xml:space="preserve"> Viet Tran</w:t>
+      </w:r>
+    </w:p>
+    <w:p>
+      <w:pPr>
+        <w:jc w:val="center"/>
+        <w:rPr>
+          <w:sz w:val="40"/>
+          <w:szCs w:val="40"/>
+        </w:rPr>
       </w:pPr>
     </w:p>
     <w:p>
@@ -195,7 +245,6 @@
     </w:p>
     <w:p>
       <w:pPr>
-        <w:jc w:val="center"/>
         <w:rPr>
           <w:sz w:val="50"/>
           <w:szCs w:val="50"/>
@@ -216,23 +265,14 @@
           <w:szCs w:val="50"/>
         </w:rPr>
         <w:lastRenderedPageBreak/>
-        <w:t>USER GUIDE</w:t>
-      </w:r>
-    </w:p>
-    <w:p>
-      <w:pPr>
-        <w:jc w:val="center"/>
+        <w:t>How to run the applica</w:t>
+      </w:r>
+      <w:r>
         <w:rPr>
           <w:sz w:val="50"/>
           <w:szCs w:val="50"/>
         </w:rPr>
-      </w:pPr>
-      <w:r>
-        <w:rPr>
-          <w:sz w:val="50"/>
-          <w:szCs w:val="50"/>
-        </w:rPr>
-        <w:t>How to compile source code (using Eclipse):</w:t>
+        <w:t>tion</w:t>
       </w:r>
     </w:p>
     <w:p>
@@ -240,41 +280,150 @@
         <w:pStyle w:val="Listeavsnitt"/>
         <w:numPr>
           <w:ilvl w:val="0"/>
-          <w:numId w:val="1"/>
+          <w:numId w:val="7"/>
         </w:numPr>
         <w:spacing w:line="360" w:lineRule="auto"/>
         <w:rPr>
-          <w:sz w:val="20"/>
-          <w:szCs w:val="20"/>
-        </w:rPr>
-      </w:pPr>
-      <w:r>
-        <w:rPr>
-          <w:sz w:val="20"/>
-          <w:szCs w:val="20"/>
-        </w:rPr>
-        <w:t xml:space="preserve">Run -&gt; Run Configurations -&gt; </w:t>
-      </w:r>
-      <w:r>
-        <w:rPr>
-          <w:sz w:val="20"/>
-          <w:szCs w:val="20"/>
-        </w:rPr>
-        <w:t>(Right click)</w:t>
-      </w:r>
-      <w:r>
-        <w:rPr>
-          <w:sz w:val="20"/>
-          <w:szCs w:val="20"/>
-        </w:rPr>
-        <w:t xml:space="preserve"> Java Application</w:t>
-      </w:r>
-      <w:r>
-        <w:rPr>
-          <w:sz w:val="20"/>
-          <w:szCs w:val="20"/>
-        </w:rPr>
-        <w:t xml:space="preserve"> -&gt; New Configuration</w:t>
+          <w:sz w:val="28"/>
+          <w:szCs w:val="28"/>
+        </w:rPr>
+      </w:pPr>
+      <w:r>
+        <w:rPr>
+          <w:sz w:val="28"/>
+          <w:szCs w:val="28"/>
+        </w:rPr>
+        <w:t xml:space="preserve">Start </w:t>
+      </w:r>
+      <w:proofErr w:type="spellStart"/>
+      <w:r>
+        <w:rPr>
+          <w:sz w:val="28"/>
+          <w:szCs w:val="28"/>
+        </w:rPr>
+        <w:t>orbd</w:t>
+      </w:r>
+      <w:proofErr w:type="spellEnd"/>
+      <w:r>
+        <w:rPr>
+          <w:sz w:val="28"/>
+          <w:szCs w:val="28"/>
+        </w:rPr>
+        <w:t xml:space="preserve"> with given port</w:t>
+      </w:r>
+      <w:r>
+        <w:rPr>
+          <w:sz w:val="28"/>
+          <w:szCs w:val="28"/>
+        </w:rPr>
+        <w:t>:</w:t>
+      </w:r>
+      <w:r>
+        <w:rPr>
+          <w:sz w:val="28"/>
+          <w:szCs w:val="28"/>
+        </w:rPr>
+        <w:br/>
+      </w:r>
+      <w:r>
+        <w:rPr>
+          <w:sz w:val="24"/>
+          <w:szCs w:val="24"/>
+        </w:rPr>
+        <w:t xml:space="preserve">Linux: </w:t>
+      </w:r>
+      <w:proofErr w:type="spellStart"/>
+      <w:r>
+        <w:rPr>
+          <w:sz w:val="24"/>
+          <w:szCs w:val="24"/>
+        </w:rPr>
+        <w:t>orbd</w:t>
+      </w:r>
+      <w:proofErr w:type="spellEnd"/>
+      <w:r>
+        <w:rPr>
+          <w:sz w:val="24"/>
+          <w:szCs w:val="24"/>
+        </w:rPr>
+        <w:t xml:space="preserve"> </w:t>
+      </w:r>
+      <w:r>
+        <w:rPr>
+          <w:sz w:val="24"/>
+          <w:szCs w:val="24"/>
+        </w:rPr>
+        <w:t>-</w:t>
+      </w:r>
+      <w:proofErr w:type="spellStart"/>
+      <w:r>
+        <w:rPr>
+          <w:sz w:val="24"/>
+          <w:szCs w:val="24"/>
+        </w:rPr>
+        <w:t>ORBInitialPort</w:t>
+      </w:r>
+      <w:proofErr w:type="spellEnd"/>
+      <w:r>
+        <w:rPr>
+          <w:sz w:val="24"/>
+          <w:szCs w:val="24"/>
+        </w:rPr>
+        <w:t xml:space="preserve"> &lt;Port&gt;</w:t>
+      </w:r>
+      <w:r>
+        <w:rPr>
+          <w:sz w:val="24"/>
+          <w:szCs w:val="24"/>
+        </w:rPr>
+        <w:br/>
+        <w:t xml:space="preserve">Windows: </w:t>
+      </w:r>
+      <w:r>
+        <w:rPr>
+          <w:sz w:val="24"/>
+          <w:szCs w:val="24"/>
+        </w:rPr>
+        <w:t xml:space="preserve">start </w:t>
+      </w:r>
+      <w:proofErr w:type="spellStart"/>
+      <w:r>
+        <w:rPr>
+          <w:sz w:val="24"/>
+          <w:szCs w:val="24"/>
+        </w:rPr>
+        <w:t>orbd</w:t>
+      </w:r>
+      <w:proofErr w:type="spellEnd"/>
+      <w:r>
+        <w:rPr>
+          <w:sz w:val="24"/>
+          <w:szCs w:val="24"/>
+        </w:rPr>
+        <w:t xml:space="preserve"> </w:t>
+      </w:r>
+      <w:r>
+        <w:rPr>
+          <w:sz w:val="24"/>
+          <w:szCs w:val="24"/>
+        </w:rPr>
+        <w:t>-</w:t>
+      </w:r>
+      <w:proofErr w:type="spellStart"/>
+      <w:r>
+        <w:rPr>
+          <w:sz w:val="24"/>
+          <w:szCs w:val="24"/>
+        </w:rPr>
+        <w:t>ORBInitialPort</w:t>
+      </w:r>
+      <w:proofErr w:type="spellEnd"/>
+      <w:r>
+        <w:rPr>
+          <w:sz w:val="24"/>
+          <w:szCs w:val="24"/>
+        </w:rPr>
+        <w:t xml:space="preserve"> &lt;Port&gt;</w:t>
       </w:r>
     </w:p>
     <w:p>
@@ -282,59 +431,179 @@
         <w:pStyle w:val="Listeavsnitt"/>
         <w:numPr>
           <w:ilvl w:val="0"/>
-          <w:numId w:val="1"/>
+          <w:numId w:val="7"/>
         </w:numPr>
         <w:spacing w:line="360" w:lineRule="auto"/>
         <w:rPr>
-          <w:sz w:val="20"/>
-          <w:szCs w:val="20"/>
-        </w:rPr>
-      </w:pPr>
-      <w:r>
-        <w:rPr>
-          <w:sz w:val="20"/>
-          <w:szCs w:val="20"/>
-        </w:rPr>
-        <w:t>Set main class (</w:t>
+          <w:sz w:val="28"/>
+          <w:szCs w:val="28"/>
+        </w:rPr>
+      </w:pPr>
+      <w:r>
+        <w:rPr>
+          <w:sz w:val="28"/>
+          <w:szCs w:val="28"/>
+        </w:rPr>
+        <w:t>Start</w:t>
+      </w:r>
+      <w:r>
+        <w:rPr>
+          <w:sz w:val="28"/>
+          <w:szCs w:val="28"/>
+        </w:rPr>
+        <w:t xml:space="preserve"> server:</w:t>
+      </w:r>
+    </w:p>
+    <w:p>
+      <w:pPr>
+        <w:pStyle w:val="Listeavsnitt"/>
+        <w:spacing w:line="360" w:lineRule="auto"/>
+        <w:rPr>
+          <w:sz w:val="24"/>
+          <w:szCs w:val="24"/>
+        </w:rPr>
+      </w:pPr>
+      <w:proofErr w:type="gramStart"/>
+      <w:r>
+        <w:rPr>
+          <w:sz w:val="24"/>
+          <w:szCs w:val="24"/>
+        </w:rPr>
+        <w:t>java</w:t>
+      </w:r>
+      <w:proofErr w:type="gramEnd"/>
+      <w:r>
+        <w:rPr>
+          <w:sz w:val="24"/>
+          <w:szCs w:val="24"/>
+        </w:rPr>
+        <w:t xml:space="preserve"> </w:t>
+      </w:r>
+      <w:r>
+        <w:rPr>
+          <w:sz w:val="24"/>
+          <w:szCs w:val="24"/>
+        </w:rPr>
+        <w:t>-</w:t>
+      </w:r>
+      <w:r>
+        <w:rPr>
+          <w:sz w:val="24"/>
+          <w:szCs w:val="24"/>
+        </w:rPr>
+        <w:t>jar</w:t>
+      </w:r>
+      <w:r>
+        <w:rPr>
+          <w:sz w:val="24"/>
+          <w:szCs w:val="24"/>
+        </w:rPr>
+        <w:t xml:space="preserve"> </w:t>
+      </w:r>
+      <w:r>
+        <w:rPr>
+          <w:sz w:val="24"/>
+          <w:szCs w:val="24"/>
+        </w:rPr>
+        <w:t xml:space="preserve">&lt;Full path to </w:t>
       </w:r>
       <w:proofErr w:type="spellStart"/>
       <w:r>
         <w:rPr>
-          <w:sz w:val="20"/>
-          <w:szCs w:val="20"/>
-        </w:rPr>
-        <w:t>Client.Client</w:t>
+          <w:sz w:val="24"/>
+          <w:szCs w:val="24"/>
+        </w:rPr>
+        <w:t>jarfile</w:t>
       </w:r>
       <w:proofErr w:type="spellEnd"/>
       <w:r>
         <w:rPr>
-          <w:sz w:val="20"/>
-          <w:szCs w:val="20"/>
-        </w:rPr>
-        <w:t>/</w:t>
+          <w:sz w:val="24"/>
+          <w:szCs w:val="24"/>
+        </w:rPr>
+        <w:t>&gt; -</w:t>
       </w:r>
       <w:proofErr w:type="spellStart"/>
       <w:r>
         <w:rPr>
-          <w:sz w:val="20"/>
-          <w:szCs w:val="20"/>
-        </w:rPr>
-        <w:t>Server.Server</w:t>
+          <w:sz w:val="24"/>
+          <w:szCs w:val="24"/>
+        </w:rPr>
+        <w:t>ORBInitialPort</w:t>
       </w:r>
       <w:proofErr w:type="spellEnd"/>
       <w:r>
         <w:rPr>
-          <w:sz w:val="20"/>
-          <w:szCs w:val="20"/>
-        </w:rPr>
-        <w:t>)</w:t>
-      </w:r>
-      <w:r>
-        <w:rPr>
-          <w:sz w:val="20"/>
-          <w:szCs w:val="20"/>
-        </w:rPr>
-        <w:t xml:space="preserve"> -&gt; Apply</w:t>
+          <w:sz w:val="24"/>
+          <w:szCs w:val="24"/>
+        </w:rPr>
+        <w:t xml:space="preserve"> &lt;Port&gt; &lt;Full path to input file (the "database file")&gt; &lt;Integer value to decide if cache is to be used on server or not (0 = cache off. 1 = cache on)&gt;</w:t>
+      </w:r>
+    </w:p>
+    <w:p>
+      <w:pPr>
+        <w:pStyle w:val="Listeavsnitt"/>
+        <w:spacing w:line="360" w:lineRule="auto"/>
+        <w:rPr>
+          <w:sz w:val="24"/>
+          <w:szCs w:val="24"/>
+        </w:rPr>
+      </w:pPr>
+      <w:r>
+        <w:rPr>
+          <w:sz w:val="24"/>
+          <w:szCs w:val="24"/>
+        </w:rPr>
+        <w:br/>
+      </w:r>
+      <w:r>
+        <w:rPr>
+          <w:sz w:val="24"/>
+          <w:szCs w:val="24"/>
+        </w:rPr>
+        <w:t>For example:</w:t>
+      </w:r>
+    </w:p>
+    <w:p>
+      <w:pPr>
+        <w:pStyle w:val="Listeavsnitt"/>
+        <w:spacing w:line="360" w:lineRule="auto"/>
+        <w:rPr>
+          <w:sz w:val="24"/>
+          <w:szCs w:val="24"/>
+        </w:rPr>
+      </w:pPr>
+      <w:proofErr w:type="gramStart"/>
+      <w:r>
+        <w:rPr>
+          <w:sz w:val="24"/>
+          <w:szCs w:val="24"/>
+        </w:rPr>
+        <w:t>java</w:t>
+      </w:r>
+      <w:proofErr w:type="gramEnd"/>
+      <w:r>
+        <w:rPr>
+          <w:sz w:val="24"/>
+          <w:szCs w:val="24"/>
+        </w:rPr>
+        <w:t xml:space="preserve"> -jar C:\Users\server.jar -</w:t>
+      </w:r>
+      <w:proofErr w:type="spellStart"/>
+      <w:r>
+        <w:rPr>
+          <w:sz w:val="24"/>
+          <w:szCs w:val="24"/>
+        </w:rPr>
+        <w:t>ORBInitialPort</w:t>
+      </w:r>
+      <w:proofErr w:type="spellEnd"/>
+      <w:r>
+        <w:rPr>
+          <w:sz w:val="24"/>
+          <w:szCs w:val="24"/>
+        </w:rPr>
+        <w:t xml:space="preserve"> 6000 C:\Users\train_triplets.txt 0</w:t>
       </w:r>
     </w:p>
     <w:p>
@@ -342,68 +611,204 @@
         <w:pStyle w:val="Listeavsnitt"/>
         <w:numPr>
           <w:ilvl w:val="0"/>
-          <w:numId w:val="1"/>
+          <w:numId w:val="7"/>
         </w:numPr>
         <w:spacing w:line="360" w:lineRule="auto"/>
         <w:rPr>
-          <w:sz w:val="20"/>
-          <w:szCs w:val="20"/>
-        </w:rPr>
-      </w:pPr>
-      <w:r>
-        <w:rPr>
-          <w:sz w:val="20"/>
-          <w:szCs w:val="20"/>
-        </w:rPr>
-        <w:t>File -&gt; Export –</w:t>
-      </w:r>
-      <w:r>
-        <w:rPr>
-          <w:sz w:val="20"/>
-          <w:szCs w:val="20"/>
-        </w:rPr>
-        <w:t>&gt;</w:t>
-      </w:r>
-      <w:r>
-        <w:rPr>
-          <w:sz w:val="20"/>
-          <w:szCs w:val="20"/>
-        </w:rPr>
-        <w:t xml:space="preserve"> Java (Runnable JAR file)</w:t>
-      </w:r>
-      <w:r>
-        <w:rPr>
-          <w:sz w:val="20"/>
-          <w:szCs w:val="20"/>
-        </w:rPr>
-        <w:t xml:space="preserve"> -&gt; Choose launch config - &gt; </w:t>
-      </w:r>
-      <w:r>
-        <w:rPr>
-          <w:sz w:val="20"/>
-          <w:szCs w:val="20"/>
-        </w:rPr>
-        <w:t xml:space="preserve">Choose export destination and name of executable jar file. (Client.jar/Server.jar </w:t>
+          <w:sz w:val="28"/>
+          <w:szCs w:val="28"/>
+        </w:rPr>
+      </w:pPr>
+      <w:r>
+        <w:rPr>
+          <w:sz w:val="28"/>
+          <w:szCs w:val="28"/>
+        </w:rPr>
+        <w:t>Wait until server outputs “</w:t>
       </w:r>
       <w:proofErr w:type="spellStart"/>
       <w:r>
         <w:rPr>
-          <w:sz w:val="20"/>
-          <w:szCs w:val="20"/>
-        </w:rPr>
-        <w:t>etc</w:t>
+          <w:sz w:val="28"/>
+          <w:szCs w:val="28"/>
+        </w:rPr>
+        <w:t>Init</w:t>
       </w:r>
       <w:proofErr w:type="spellEnd"/>
       <w:r>
         <w:rPr>
-          <w:sz w:val="20"/>
-          <w:szCs w:val="20"/>
-        </w:rPr>
-        <w:t>) -&gt; repeat for both client and server.</w:t>
-      </w:r>
-    </w:p>
-    <w:p>
-      <w:pPr>
+          <w:sz w:val="28"/>
+          <w:szCs w:val="28"/>
+        </w:rPr>
+        <w:t xml:space="preserve"> finished”</w:t>
+      </w:r>
+    </w:p>
+    <w:p>
+      <w:pPr>
+        <w:pStyle w:val="Listeavsnitt"/>
+        <w:numPr>
+          <w:ilvl w:val="0"/>
+          <w:numId w:val="7"/>
+        </w:numPr>
+        <w:spacing w:line="360" w:lineRule="auto"/>
+        <w:rPr>
+          <w:sz w:val="24"/>
+          <w:szCs w:val="24"/>
+        </w:rPr>
+      </w:pPr>
+      <w:r>
+        <w:rPr>
+          <w:sz w:val="28"/>
+          <w:szCs w:val="28"/>
+        </w:rPr>
+        <w:t>Start client:</w:t>
+      </w:r>
+      <w:r>
+        <w:rPr>
+          <w:sz w:val="24"/>
+          <w:szCs w:val="24"/>
+        </w:rPr>
+        <w:br/>
+      </w:r>
+      <w:r>
+        <w:rPr>
+          <w:sz w:val="24"/>
+          <w:szCs w:val="24"/>
+        </w:rPr>
+        <w:t>java -jar &lt;</w:t>
+      </w:r>
+      <w:r>
+        <w:rPr>
+          <w:sz w:val="24"/>
+          <w:szCs w:val="24"/>
+        </w:rPr>
+        <w:t xml:space="preserve">Full path to </w:t>
+      </w:r>
+      <w:proofErr w:type="spellStart"/>
+      <w:r>
+        <w:rPr>
+          <w:sz w:val="24"/>
+          <w:szCs w:val="24"/>
+        </w:rPr>
+        <w:t>jarfile</w:t>
+      </w:r>
+      <w:proofErr w:type="spellEnd"/>
+      <w:r>
+        <w:rPr>
+          <w:sz w:val="24"/>
+          <w:szCs w:val="24"/>
+        </w:rPr>
+        <w:t xml:space="preserve">&gt; </w:t>
+      </w:r>
+      <w:r>
+        <w:rPr>
+          <w:sz w:val="24"/>
+          <w:szCs w:val="24"/>
+        </w:rPr>
+        <w:t>-</w:t>
+      </w:r>
+      <w:proofErr w:type="spellStart"/>
+      <w:r>
+        <w:rPr>
+          <w:sz w:val="24"/>
+          <w:szCs w:val="24"/>
+        </w:rPr>
+        <w:t>ORBInitialPort</w:t>
+      </w:r>
+      <w:proofErr w:type="spellEnd"/>
+      <w:r>
+        <w:rPr>
+          <w:sz w:val="24"/>
+          <w:szCs w:val="24"/>
+        </w:rPr>
+        <w:t xml:space="preserve"> &lt;Port&gt; &lt;Full path to input file&gt; &lt;Full path to output file (including name of file with extension)&gt; &lt;Integer value to decide if cache is to be used on client or not (0 = cache off. 1 = cache on)&gt;</w:t>
+      </w:r>
+    </w:p>
+    <w:p>
+      <w:pPr>
+        <w:pStyle w:val="Listeavsnitt"/>
+        <w:spacing w:line="360" w:lineRule="auto"/>
+        <w:rPr>
+          <w:sz w:val="24"/>
+          <w:szCs w:val="24"/>
+        </w:rPr>
+      </w:pPr>
+    </w:p>
+    <w:p>
+      <w:pPr>
+        <w:pStyle w:val="Listeavsnitt"/>
+        <w:spacing w:line="360" w:lineRule="auto"/>
+        <w:rPr>
+          <w:sz w:val="24"/>
+          <w:szCs w:val="24"/>
+        </w:rPr>
+      </w:pPr>
+      <w:r>
+        <w:rPr>
+          <w:sz w:val="24"/>
+          <w:szCs w:val="24"/>
+        </w:rPr>
+        <w:t>For example</w:t>
+      </w:r>
+      <w:proofErr w:type="gramStart"/>
+      <w:r>
+        <w:rPr>
+          <w:sz w:val="24"/>
+          <w:szCs w:val="24"/>
+        </w:rPr>
+        <w:t>:</w:t>
+      </w:r>
+      <w:proofErr w:type="gramEnd"/>
+      <w:r>
+        <w:rPr>
+          <w:sz w:val="24"/>
+          <w:szCs w:val="24"/>
+        </w:rPr>
+        <w:br/>
+        <w:t>j</w:t>
+      </w:r>
+      <w:r>
+        <w:rPr>
+          <w:sz w:val="24"/>
+          <w:szCs w:val="24"/>
+        </w:rPr>
+        <w:t>ava -jar C:\Users\client.jar -</w:t>
+      </w:r>
+      <w:proofErr w:type="spellStart"/>
+      <w:r>
+        <w:rPr>
+          <w:sz w:val="24"/>
+          <w:szCs w:val="24"/>
+        </w:rPr>
+        <w:t>ORBInitialPort</w:t>
+      </w:r>
+      <w:proofErr w:type="spellEnd"/>
+      <w:r>
+        <w:rPr>
+          <w:sz w:val="24"/>
+          <w:szCs w:val="24"/>
+        </w:rPr>
+        <w:t xml:space="preserve"> 6000 C:\Users\input.txt C:\Users\output.txt 0</w:t>
+      </w:r>
+    </w:p>
+    <w:p>
+      <w:pPr>
+        <w:rPr>
+          <w:sz w:val="24"/>
+          <w:szCs w:val="24"/>
+        </w:rPr>
+      </w:pPr>
+      <w:r>
+        <w:rPr>
+          <w:sz w:val="24"/>
+          <w:szCs w:val="24"/>
+        </w:rPr>
+        <w:br w:type="page"/>
+      </w:r>
+    </w:p>
+    <w:p>
+      <w:pPr>
+        <w:spacing w:line="360" w:lineRule="auto"/>
         <w:jc w:val="center"/>
         <w:rPr>
           <w:sz w:val="50"/>
@@ -415,431 +820,523 @@
           <w:sz w:val="50"/>
           <w:szCs w:val="50"/>
         </w:rPr>
-        <w:t>How</w:t>
+        <w:lastRenderedPageBreak/>
+        <w:t>Design and Implementation</w:t>
+      </w:r>
+    </w:p>
+    <w:p>
+      <w:pPr>
+        <w:spacing w:line="360" w:lineRule="auto"/>
+        <w:rPr>
+          <w:sz w:val="36"/>
+          <w:szCs w:val="36"/>
+        </w:rPr>
+      </w:pPr>
+      <w:r>
+        <w:rPr>
+          <w:sz w:val="36"/>
+          <w:szCs w:val="36"/>
+        </w:rPr>
+        <w:t>Client:</w:t>
+      </w:r>
+    </w:p>
+    <w:p>
+      <w:pPr>
+        <w:spacing w:line="360" w:lineRule="auto"/>
+        <w:rPr>
+          <w:sz w:val="24"/>
+          <w:szCs w:val="24"/>
+        </w:rPr>
+      </w:pPr>
+      <w:r>
+        <w:rPr>
+          <w:noProof/>
+          <w:sz w:val="24"/>
+          <w:szCs w:val="24"/>
+          <w:lang w:val="nb-NO" w:eastAsia="nb-NO"/>
+        </w:rPr>
+        <w:drawing>
+          <wp:anchor distT="0" distB="0" distL="114300" distR="114300" simplePos="0" relativeHeight="251658240" behindDoc="0" locked="0" layoutInCell="1" allowOverlap="1">
+            <wp:simplePos x="0" y="0"/>
+            <wp:positionH relativeFrom="margin">
+              <wp:align>center</wp:align>
+            </wp:positionH>
+            <wp:positionV relativeFrom="margin">
+              <wp:posOffset>3999865</wp:posOffset>
+            </wp:positionV>
+            <wp:extent cx="7268210" cy="3762375"/>
+            <wp:effectExtent l="0" t="0" r="8890" b="9525"/>
+            <wp:wrapSquare wrapText="bothSides"/>
+            <wp:docPr id="1" name="Bilde 1"/>
+            <wp:cNvGraphicFramePr>
+              <a:graphicFrameLocks xmlns:a="http://schemas.openxmlformats.org/drawingml/2006/main" noChangeAspect="1"/>
+            </wp:cNvGraphicFramePr>
+            <a:graphic xmlns:a="http://schemas.openxmlformats.org/drawingml/2006/main">
+              <a:graphicData uri="http://schemas.openxmlformats.org/drawingml/2006/picture">
+                <pic:pic xmlns:pic="http://schemas.openxmlformats.org/drawingml/2006/picture">
+                  <pic:nvPicPr>
+                    <pic:cNvPr id="1" name="ClientScreenshot.png"/>
+                    <pic:cNvPicPr/>
+                  </pic:nvPicPr>
+                  <pic:blipFill>
+                    <a:blip r:embed="rId5" cstate="print">
+                      <a:extLst>
+                        <a:ext uri="{28A0092B-C50C-407E-A947-70E740481C1C}">
+                          <a14:useLocalDpi xmlns:a14="http://schemas.microsoft.com/office/drawing/2010/main" val="0"/>
+                        </a:ext>
+                      </a:extLst>
+                    </a:blip>
+                    <a:stretch>
+                      <a:fillRect/>
+                    </a:stretch>
+                  </pic:blipFill>
+                  <pic:spPr>
+                    <a:xfrm>
+                      <a:off x="0" y="0"/>
+                      <a:ext cx="7268210" cy="3762375"/>
+                    </a:xfrm>
+                    <a:prstGeom prst="rect">
+                      <a:avLst/>
+                    </a:prstGeom>
+                  </pic:spPr>
+                </pic:pic>
+              </a:graphicData>
+            </a:graphic>
+            <wp14:sizeRelH relativeFrom="margin">
+              <wp14:pctWidth>0</wp14:pctWidth>
+            </wp14:sizeRelH>
+            <wp14:sizeRelV relativeFrom="margin">
+              <wp14:pctHeight>0</wp14:pctHeight>
+            </wp14:sizeRelV>
+          </wp:anchor>
+        </w:drawing>
+      </w:r>
+      <w:r>
+        <w:rPr>
+          <w:sz w:val="24"/>
+          <w:szCs w:val="24"/>
+        </w:rPr>
+        <w:t xml:space="preserve">The client consist of just one pretty straight forward class. This class connects the client to the server trough the CORBA ORB, and uses this connection to call the different methods available. What methods to be called are decided by an input </w:t>
+      </w:r>
+      <w:proofErr w:type="gramStart"/>
+      <w:r>
+        <w:rPr>
+          <w:sz w:val="24"/>
+          <w:szCs w:val="24"/>
+        </w:rPr>
+        <w:t>file.</w:t>
+      </w:r>
+      <w:proofErr w:type="gramEnd"/>
+      <w:r>
+        <w:rPr>
+          <w:sz w:val="24"/>
+          <w:szCs w:val="24"/>
+        </w:rPr>
+        <w:t xml:space="preserve"> The class takes three arguments (in addition to the CORBA arguments). The first argument is a path to an input file. It is dependent on this file to know what methods to call. The input file has to consist of one or more lines, where each line holds info</w:t>
+      </w:r>
+      <w:r>
+        <w:rPr>
+          <w:sz w:val="24"/>
+          <w:szCs w:val="24"/>
+        </w:rPr>
+        <w:t>rmation</w:t>
+      </w:r>
+      <w:r>
+        <w:rPr>
+          <w:sz w:val="24"/>
+          <w:szCs w:val="24"/>
+        </w:rPr>
+        <w:t xml:space="preserve"> about the method to call and the parameters to pass to the method. The second argument is a path to an output file. This is the file where the values returned from the methods are outputted to. The last argument is an integer, which decides if client side cache is to be used or not (0 = client cache off, 1 = client cache on). More info about the cache is written under the “Cache” heading below.</w:t>
+      </w:r>
+    </w:p>
+    <w:p>
+      <w:pPr>
+        <w:spacing w:line="360" w:lineRule="auto"/>
+        <w:rPr>
+          <w:i/>
+          <w:sz w:val="24"/>
+          <w:szCs w:val="24"/>
+        </w:rPr>
+      </w:pPr>
+      <w:r>
+        <w:rPr>
+          <w:i/>
+          <w:sz w:val="24"/>
+          <w:szCs w:val="24"/>
+        </w:rPr>
+        <w:t>Screenshot of client running</w:t>
+      </w:r>
+    </w:p>
+    <w:p>
+      <w:pPr>
+        <w:spacing w:line="360" w:lineRule="auto"/>
+        <w:rPr>
+          <w:sz w:val="36"/>
+          <w:szCs w:val="36"/>
+        </w:rPr>
+      </w:pPr>
+      <w:r>
+        <w:rPr>
+          <w:sz w:val="36"/>
+          <w:szCs w:val="36"/>
+        </w:rPr>
+        <w:lastRenderedPageBreak/>
+        <w:t>Server and servant:</w:t>
+      </w:r>
+    </w:p>
+    <w:p>
+      <w:pPr>
+        <w:spacing w:line="360" w:lineRule="auto"/>
+        <w:rPr>
+          <w:sz w:val="24"/>
+          <w:szCs w:val="24"/>
+        </w:rPr>
+      </w:pPr>
+      <w:r>
+        <w:rPr>
+          <w:noProof/>
+          <w:sz w:val="24"/>
+          <w:szCs w:val="24"/>
+          <w:lang w:val="nb-NO" w:eastAsia="nb-NO"/>
+        </w:rPr>
+        <w:drawing>
+          <wp:anchor distT="0" distB="0" distL="114300" distR="114300" simplePos="0" relativeHeight="251659264" behindDoc="0" locked="0" layoutInCell="1" allowOverlap="1">
+            <wp:simplePos x="0" y="0"/>
+            <wp:positionH relativeFrom="margin">
+              <wp:align>center</wp:align>
+            </wp:positionH>
+            <wp:positionV relativeFrom="margin">
+              <wp:posOffset>3031490</wp:posOffset>
+            </wp:positionV>
+            <wp:extent cx="7605395" cy="1807210"/>
+            <wp:effectExtent l="0" t="0" r="0" b="2540"/>
+            <wp:wrapSquare wrapText="bothSides"/>
+            <wp:docPr id="2" name="Bilde 2"/>
+            <wp:cNvGraphicFramePr>
+              <a:graphicFrameLocks xmlns:a="http://schemas.openxmlformats.org/drawingml/2006/main" noChangeAspect="1"/>
+            </wp:cNvGraphicFramePr>
+            <a:graphic xmlns:a="http://schemas.openxmlformats.org/drawingml/2006/main">
+              <a:graphicData uri="http://schemas.openxmlformats.org/drawingml/2006/picture">
+                <pic:pic xmlns:pic="http://schemas.openxmlformats.org/drawingml/2006/picture">
+                  <pic:nvPicPr>
+                    <pic:cNvPr id="2" name="ServerScreenshot.png"/>
+                    <pic:cNvPicPr/>
+                  </pic:nvPicPr>
+                  <pic:blipFill>
+                    <a:blip r:embed="rId6" cstate="print">
+                      <a:extLst>
+                        <a:ext uri="{28A0092B-C50C-407E-A947-70E740481C1C}">
+                          <a14:useLocalDpi xmlns:a14="http://schemas.microsoft.com/office/drawing/2010/main" val="0"/>
+                        </a:ext>
+                      </a:extLst>
+                    </a:blip>
+                    <a:stretch>
+                      <a:fillRect/>
+                    </a:stretch>
+                  </pic:blipFill>
+                  <pic:spPr>
+                    <a:xfrm>
+                      <a:off x="0" y="0"/>
+                      <a:ext cx="7605395" cy="1807210"/>
+                    </a:xfrm>
+                    <a:prstGeom prst="rect">
+                      <a:avLst/>
+                    </a:prstGeom>
+                  </pic:spPr>
+                </pic:pic>
+              </a:graphicData>
+            </a:graphic>
+            <wp14:sizeRelH relativeFrom="margin">
+              <wp14:pctWidth>0</wp14:pctWidth>
+            </wp14:sizeRelH>
+            <wp14:sizeRelV relativeFrom="margin">
+              <wp14:pctHeight>0</wp14:pctHeight>
+            </wp14:sizeRelV>
+          </wp:anchor>
+        </w:drawing>
+      </w:r>
+      <w:r>
+        <w:rPr>
+          <w:sz w:val="24"/>
+          <w:szCs w:val="24"/>
+        </w:rPr>
+        <w:t>The server basically consist of two classes. One class that initiates the server through the CORBA ORB, and another class that acts like the servant of the server which holds all methods that are reachable from clients.</w:t>
+      </w:r>
+      <w:r>
+        <w:rPr>
+          <w:sz w:val="24"/>
+          <w:szCs w:val="24"/>
+        </w:rPr>
+        <w:t xml:space="preserve"> In addition to the server and servant classes, </w:t>
+      </w:r>
+      <w:r>
+        <w:rPr>
+          <w:sz w:val="24"/>
+          <w:szCs w:val="24"/>
+        </w:rPr>
+        <w:t>the server also uses a file holding a huge database of user and song associations. This is the file the different methods of the server uses to get the values it is going to return. The server class takes two arguments</w:t>
+      </w:r>
+      <w:r>
+        <w:rPr>
+          <w:sz w:val="24"/>
+          <w:szCs w:val="24"/>
+        </w:rPr>
+        <w:t xml:space="preserve"> (in addition to the CORBA arguments).</w:t>
+      </w:r>
+      <w:r>
+        <w:rPr>
+          <w:sz w:val="24"/>
+          <w:szCs w:val="24"/>
+        </w:rPr>
+        <w:t xml:space="preserve"> The first argument is a path to the database file. The second argument</w:t>
+      </w:r>
+      <w:r>
+        <w:rPr>
+          <w:sz w:val="24"/>
+          <w:szCs w:val="24"/>
+        </w:rPr>
+        <w:t xml:space="preserve"> </w:t>
+      </w:r>
+      <w:r>
+        <w:rPr>
+          <w:sz w:val="24"/>
+          <w:szCs w:val="24"/>
+        </w:rPr>
+        <w:t xml:space="preserve">is an integer, which decides if </w:t>
+      </w:r>
+      <w:r>
+        <w:rPr>
+          <w:sz w:val="24"/>
+          <w:szCs w:val="24"/>
+        </w:rPr>
+        <w:t>server</w:t>
+      </w:r>
+      <w:r>
+        <w:rPr>
+          <w:sz w:val="24"/>
+          <w:szCs w:val="24"/>
+        </w:rPr>
+        <w:t xml:space="preserve"> side cache is to be used or not (0 = client cache off, 1 = client cache on). More info about the cache is written under the “Cache” heading below.</w:t>
+      </w:r>
+    </w:p>
+    <w:p>
+      <w:pPr>
+        <w:spacing w:line="360" w:lineRule="auto"/>
+        <w:rPr>
+          <w:i/>
+          <w:sz w:val="24"/>
+          <w:szCs w:val="24"/>
+        </w:rPr>
+      </w:pPr>
+      <w:r>
+        <w:rPr>
+          <w:i/>
+          <w:sz w:val="24"/>
+          <w:szCs w:val="24"/>
+        </w:rPr>
+        <w:t>Screenshot of server</w:t>
+      </w:r>
+      <w:r>
+        <w:rPr>
+          <w:i/>
+          <w:sz w:val="24"/>
+          <w:szCs w:val="24"/>
+        </w:rPr>
+        <w:t xml:space="preserve"> running</w:t>
       </w:r>
       <w:bookmarkStart w:id="0" w:name="_GoBack"/>
       <w:bookmarkEnd w:id="0"/>
-      <w:r>
-        <w:rPr>
-          <w:sz w:val="50"/>
-          <w:szCs w:val="50"/>
-        </w:rPr>
-        <w:t xml:space="preserve"> to run the application:</w:t>
-      </w:r>
-    </w:p>
-    <w:p>
-      <w:pPr>
-        <w:pStyle w:val="Listeavsnitt"/>
-        <w:ind w:left="1080"/>
-        <w:rPr>
-          <w:sz w:val="20"/>
-          <w:szCs w:val="20"/>
-        </w:rPr>
-      </w:pPr>
-      <w:r>
-        <w:rPr>
-          <w:sz w:val="20"/>
-          <w:szCs w:val="20"/>
-        </w:rPr>
-        <w:t xml:space="preserve">Start </w:t>
+    </w:p>
+    <w:p>
+      <w:pPr>
+        <w:spacing w:line="360" w:lineRule="auto"/>
+        <w:rPr>
+          <w:sz w:val="36"/>
+          <w:szCs w:val="36"/>
+        </w:rPr>
+      </w:pPr>
+      <w:r>
+        <w:rPr>
+          <w:sz w:val="36"/>
+          <w:szCs w:val="36"/>
+        </w:rPr>
+        <w:t>Cache:</w:t>
+      </w:r>
+    </w:p>
+    <w:p>
+      <w:pPr>
+        <w:spacing w:line="360" w:lineRule="auto"/>
+        <w:rPr>
+          <w:sz w:val="24"/>
+          <w:szCs w:val="24"/>
+        </w:rPr>
+      </w:pPr>
+      <w:r>
+        <w:rPr>
+          <w:sz w:val="24"/>
+          <w:szCs w:val="24"/>
+        </w:rPr>
+        <w:t xml:space="preserve">For the implementation of the cache, we have created one interface, and two classes that implements that interface. Both classes has a </w:t>
       </w:r>
       <w:proofErr w:type="spellStart"/>
       <w:r>
         <w:rPr>
-          <w:sz w:val="20"/>
-          <w:szCs w:val="20"/>
-        </w:rPr>
-        <w:t>orbd</w:t>
+          <w:sz w:val="24"/>
+          <w:szCs w:val="24"/>
+        </w:rPr>
+        <w:t>HashMap</w:t>
       </w:r>
       <w:proofErr w:type="spellEnd"/>
       <w:r>
         <w:rPr>
-          <w:sz w:val="20"/>
-          <w:szCs w:val="20"/>
-        </w:rPr>
-        <w:t xml:space="preserve"> with given port</w:t>
-      </w:r>
-    </w:p>
-    <w:p>
-      <w:pPr>
-        <w:pStyle w:val="Listeavsnitt"/>
-        <w:ind w:left="1080"/>
-        <w:rPr>
-          <w:sz w:val="20"/>
-          <w:szCs w:val="20"/>
-        </w:rPr>
-      </w:pPr>
-      <w:proofErr w:type="gramStart"/>
-      <w:r>
-        <w:t>start</w:t>
-      </w:r>
-      <w:proofErr w:type="gramEnd"/>
-      <w:r>
-        <w:t xml:space="preserve"> </w:t>
+          <w:sz w:val="24"/>
+          <w:szCs w:val="24"/>
+        </w:rPr>
+        <w:t xml:space="preserve"> which holds the different objects that are being saved in the cache.</w:t>
+      </w:r>
+    </w:p>
+    <w:p>
+      <w:pPr>
+        <w:spacing w:line="360" w:lineRule="auto"/>
+        <w:rPr>
+          <w:sz w:val="24"/>
+          <w:szCs w:val="24"/>
+        </w:rPr>
+      </w:pPr>
+      <w:r>
+        <w:rPr>
+          <w:sz w:val="24"/>
+          <w:szCs w:val="24"/>
+        </w:rPr>
+        <w:t>The first cache-class is the user-cache. This cache can hold up to one thousand user profiles. If the cache is full, and you try to add another user profile to the cache, that new profile is only added if the user has played more total songs than one or more of the user profiles already in the cache. If this is the case, the user profile with the fewest amount of played songs is removed from the cache when this new user profile is added.</w:t>
+      </w:r>
+    </w:p>
+    <w:p>
+      <w:pPr>
+        <w:spacing w:line="360" w:lineRule="auto"/>
+        <w:rPr>
+          <w:sz w:val="24"/>
+          <w:szCs w:val="24"/>
+        </w:rPr>
+      </w:pPr>
+      <w:r>
+        <w:rPr>
+          <w:sz w:val="24"/>
+          <w:szCs w:val="24"/>
+        </w:rPr>
+        <w:lastRenderedPageBreak/>
+        <w:t xml:space="preserve">The second cache-class is the song-cache. </w:t>
+      </w:r>
+      <w:r>
+        <w:rPr>
+          <w:sz w:val="24"/>
+          <w:szCs w:val="24"/>
+        </w:rPr>
+        <w:t>This cache has no limit to the amount of songs it can hold, so there is no check executed when you try to add a song to it.</w:t>
+      </w:r>
+      <w:r>
+        <w:rPr>
+          <w:sz w:val="24"/>
+          <w:szCs w:val="24"/>
+        </w:rPr>
+        <w:br/>
+      </w:r>
+    </w:p>
+    <w:p>
+      <w:pPr>
+        <w:spacing w:line="360" w:lineRule="auto"/>
+        <w:rPr>
+          <w:sz w:val="24"/>
+          <w:szCs w:val="24"/>
+        </w:rPr>
+      </w:pPr>
+      <w:r>
+        <w:rPr>
+          <w:sz w:val="24"/>
+          <w:szCs w:val="24"/>
+        </w:rPr>
+        <w:t xml:space="preserve">If cache is enabled on the server, the server has both a user-cache and a song-cache. To fill these caches with data, we have created an </w:t>
       </w:r>
       <w:proofErr w:type="spellStart"/>
       <w:r>
-        <w:t>orbd</w:t>
+        <w:rPr>
+          <w:sz w:val="24"/>
+          <w:szCs w:val="24"/>
+        </w:rPr>
+        <w:t>init</w:t>
       </w:r>
       <w:proofErr w:type="spellEnd"/>
       <w:r>
-        <w:t xml:space="preserve"> </w:t>
-      </w:r>
-      <w:r>
-        <w:t>–</w:t>
-      </w:r>
-      <w:proofErr w:type="spellStart"/>
-      <w:r>
-        <w:t>ORBInitialPort</w:t>
-      </w:r>
-      <w:proofErr w:type="spellEnd"/>
-      <w:r>
-        <w:t xml:space="preserve"> &lt;Port&gt;</w:t>
-      </w:r>
-    </w:p>
-    <w:p>
-      <w:pPr>
-        <w:pStyle w:val="Listeavsnitt"/>
-        <w:ind w:left="1080"/>
-        <w:rPr>
-          <w:sz w:val="20"/>
-          <w:szCs w:val="20"/>
-        </w:rPr>
-      </w:pPr>
-    </w:p>
-    <w:p>
-      <w:pPr>
-        <w:pStyle w:val="Listeavsnitt"/>
+        <w:rPr>
+          <w:sz w:val="24"/>
+          <w:szCs w:val="24"/>
+        </w:rPr>
+        <w:t xml:space="preserve"> method that goes through the database-file, and fills both caches with data. Since the database-file will stay the same through the lifetime of the server, there is no reason to do this more than the one time it is done at the startup of the server.</w:t>
+      </w:r>
+    </w:p>
+    <w:p>
+      <w:pPr>
         <w:spacing w:line="360" w:lineRule="auto"/>
-        <w:ind w:left="1080"/>
-        <w:rPr>
-          <w:sz w:val="20"/>
-          <w:szCs w:val="20"/>
-        </w:rPr>
-      </w:pPr>
-      <w:r>
-        <w:rPr>
-          <w:sz w:val="20"/>
-          <w:szCs w:val="20"/>
-        </w:rPr>
-        <w:t>For client:</w:t>
-      </w:r>
-    </w:p>
-    <w:p>
-      <w:pPr>
-        <w:pStyle w:val="Listeavsnitt"/>
+        <w:rPr>
+          <w:sz w:val="24"/>
+          <w:szCs w:val="24"/>
+        </w:rPr>
+      </w:pPr>
+      <w:r>
+        <w:rPr>
+          <w:sz w:val="24"/>
+          <w:szCs w:val="24"/>
+        </w:rPr>
+        <w:t xml:space="preserve">To fill the user-cache, we take advantage of the fact that all the lines of the database file are grouped based on the user ID. This means that we, on one read of the file, can go through all the user-song combination of one user, create a user profile, add the profile to the cache and then repeat this on the next user. By doing this, we end up with a user-cache containing the one thousand users that has played the most songs, </w:t>
+      </w:r>
+      <w:r>
+        <w:rPr>
+          <w:sz w:val="24"/>
+          <w:szCs w:val="24"/>
+        </w:rPr>
+        <w:t xml:space="preserve">without storing more than one thousand users in memory at all times. </w:t>
+      </w:r>
+    </w:p>
+    <w:p>
+      <w:pPr>
         <w:spacing w:line="360" w:lineRule="auto"/>
-        <w:ind w:left="1080"/>
-        <w:rPr>
-          <w:sz w:val="20"/>
-          <w:szCs w:val="20"/>
-        </w:rPr>
-      </w:pPr>
-      <w:r>
-        <w:rPr>
-          <w:sz w:val="20"/>
-          <w:szCs w:val="20"/>
-        </w:rPr>
-        <w:t>java -jar &lt;</w:t>
-      </w:r>
-      <w:r>
-        <w:rPr>
-          <w:sz w:val="20"/>
-          <w:szCs w:val="20"/>
-        </w:rPr>
-        <w:t xml:space="preserve">Full path </w:t>
-      </w:r>
-      <w:r>
-        <w:rPr>
-          <w:sz w:val="20"/>
-          <w:szCs w:val="20"/>
-        </w:rPr>
-        <w:t xml:space="preserve">to </w:t>
-      </w:r>
-      <w:proofErr w:type="spellStart"/>
-      <w:r>
-        <w:rPr>
-          <w:sz w:val="20"/>
-          <w:szCs w:val="20"/>
-        </w:rPr>
-        <w:t>jarfile</w:t>
-      </w:r>
-      <w:proofErr w:type="spellEnd"/>
-      <w:r>
-        <w:rPr>
-          <w:sz w:val="20"/>
-          <w:szCs w:val="20"/>
-        </w:rPr>
-        <w:t xml:space="preserve">&gt; </w:t>
-      </w:r>
-      <w:r>
-        <w:rPr>
-          <w:sz w:val="20"/>
-          <w:szCs w:val="20"/>
-        </w:rPr>
-        <w:t>-</w:t>
-      </w:r>
-      <w:proofErr w:type="spellStart"/>
-      <w:r>
-        <w:rPr>
-          <w:sz w:val="20"/>
-          <w:szCs w:val="20"/>
-        </w:rPr>
-        <w:t>ORBInitialPort</w:t>
-      </w:r>
-      <w:proofErr w:type="spellEnd"/>
-      <w:r>
-        <w:rPr>
-          <w:sz w:val="20"/>
-          <w:szCs w:val="20"/>
-        </w:rPr>
-        <w:t xml:space="preserve"> &lt;Port&gt; &lt;Full path to input file&gt; &lt;Full path to output file (including name of file with extension)&gt; &lt;Integer value to decide if cache is to be used on client or not (0 = cache off. 1 = cache on)&gt;</w:t>
-      </w:r>
-    </w:p>
-    <w:p>
-      <w:pPr>
-        <w:pStyle w:val="Listeavsnitt"/>
+        <w:rPr>
+          <w:sz w:val="24"/>
+          <w:szCs w:val="24"/>
+        </w:rPr>
+      </w:pPr>
+      <w:r>
+        <w:rPr>
+          <w:sz w:val="24"/>
+          <w:szCs w:val="24"/>
+        </w:rPr>
+        <w:t>The song-cache is a bit simpler, since we can store all the songs we find in the database file. This means that each time we get to a new line of the database file, we either add the song to the song-cache or update the information of the song in the song-cache, if that song already has been added to the cache.</w:t>
+      </w:r>
+    </w:p>
+    <w:p>
+      <w:pPr>
         <w:spacing w:line="360" w:lineRule="auto"/>
-        <w:ind w:left="1080"/>
-        <w:rPr>
-          <w:sz w:val="20"/>
-          <w:szCs w:val="20"/>
-        </w:rPr>
-      </w:pPr>
-      <w:r>
-        <w:rPr>
-          <w:sz w:val="20"/>
-          <w:szCs w:val="20"/>
-        </w:rPr>
-        <w:t xml:space="preserve">ex. </w:t>
-      </w:r>
-      <w:r>
-        <w:rPr>
-          <w:sz w:val="20"/>
-          <w:szCs w:val="20"/>
-        </w:rPr>
-        <w:tab/>
-        <w:t xml:space="preserve">java -jar </w:t>
-      </w:r>
-      <w:r>
-        <w:rPr>
-          <w:sz w:val="20"/>
-          <w:szCs w:val="20"/>
-        </w:rPr>
-        <w:t>C:\Users</w:t>
-      </w:r>
-      <w:r>
-        <w:rPr>
-          <w:sz w:val="20"/>
-          <w:szCs w:val="20"/>
-        </w:rPr>
-        <w:t>\client.jar -</w:t>
-      </w:r>
-      <w:proofErr w:type="spellStart"/>
-      <w:r>
-        <w:rPr>
-          <w:sz w:val="20"/>
-          <w:szCs w:val="20"/>
-        </w:rPr>
-        <w:t>ORBInitialPort</w:t>
-      </w:r>
-      <w:proofErr w:type="spellEnd"/>
-      <w:r>
-        <w:rPr>
-          <w:sz w:val="20"/>
-          <w:szCs w:val="20"/>
-        </w:rPr>
-        <w:t xml:space="preserve"> 6000 </w:t>
-      </w:r>
-      <w:r>
-        <w:rPr>
-          <w:sz w:val="20"/>
-          <w:szCs w:val="20"/>
-        </w:rPr>
-        <w:t>C:\Users</w:t>
-      </w:r>
-      <w:r>
-        <w:rPr>
-          <w:sz w:val="20"/>
-          <w:szCs w:val="20"/>
-        </w:rPr>
-        <w:t xml:space="preserve">\input.txt </w:t>
-      </w:r>
-      <w:r>
-        <w:rPr>
-          <w:sz w:val="20"/>
-          <w:szCs w:val="20"/>
-        </w:rPr>
-        <w:t>C:\Users</w:t>
-      </w:r>
-      <w:r>
-        <w:rPr>
-          <w:sz w:val="20"/>
-          <w:szCs w:val="20"/>
-        </w:rPr>
-        <w:t>\output.txt 0</w:t>
-      </w:r>
-    </w:p>
-    <w:p>
-      <w:pPr>
-        <w:pStyle w:val="Listeavsnitt"/>
+        <w:rPr>
+          <w:sz w:val="24"/>
+          <w:szCs w:val="24"/>
+        </w:rPr>
+      </w:pPr>
+    </w:p>
+    <w:p>
+      <w:pPr>
         <w:spacing w:line="360" w:lineRule="auto"/>
-        <w:ind w:left="1080"/>
-        <w:rPr>
-          <w:sz w:val="20"/>
-          <w:szCs w:val="20"/>
-        </w:rPr>
-      </w:pPr>
-    </w:p>
-    <w:p>
-      <w:pPr>
-        <w:pStyle w:val="Listeavsnitt"/>
-        <w:spacing w:line="360" w:lineRule="auto"/>
-        <w:ind w:left="1080"/>
-        <w:rPr>
-          <w:sz w:val="20"/>
-          <w:szCs w:val="20"/>
-        </w:rPr>
-      </w:pPr>
-      <w:r>
-        <w:rPr>
-          <w:sz w:val="20"/>
-          <w:szCs w:val="20"/>
-        </w:rPr>
-        <w:t xml:space="preserve">For </w:t>
-      </w:r>
-      <w:r>
-        <w:rPr>
-          <w:sz w:val="20"/>
-          <w:szCs w:val="20"/>
-        </w:rPr>
-        <w:t>server:</w:t>
-      </w:r>
-    </w:p>
-    <w:p>
-      <w:pPr>
-        <w:pStyle w:val="Listeavsnitt"/>
-        <w:spacing w:line="360" w:lineRule="auto"/>
-        <w:ind w:left="1080"/>
-        <w:rPr>
-          <w:sz w:val="20"/>
-          <w:szCs w:val="20"/>
-        </w:rPr>
-      </w:pPr>
-      <w:r>
-        <w:rPr>
-          <w:sz w:val="20"/>
-          <w:szCs w:val="20"/>
-        </w:rPr>
-        <w:t>j</w:t>
-      </w:r>
-      <w:r>
-        <w:rPr>
-          <w:sz w:val="20"/>
-          <w:szCs w:val="20"/>
-        </w:rPr>
-        <w:t>ava -jar</w:t>
-      </w:r>
-      <w:r>
-        <w:rPr>
-          <w:sz w:val="20"/>
-          <w:szCs w:val="20"/>
-        </w:rPr>
-        <w:t xml:space="preserve">&lt;Full path </w:t>
-      </w:r>
-      <w:r>
-        <w:rPr>
-          <w:sz w:val="20"/>
-          <w:szCs w:val="20"/>
-        </w:rPr>
-        <w:t xml:space="preserve">to </w:t>
-      </w:r>
-      <w:proofErr w:type="spellStart"/>
-      <w:r>
-        <w:rPr>
-          <w:sz w:val="20"/>
-          <w:szCs w:val="20"/>
-        </w:rPr>
-        <w:t>jarfile</w:t>
-      </w:r>
-      <w:proofErr w:type="spellEnd"/>
-      <w:r>
-        <w:rPr>
-          <w:sz w:val="20"/>
-          <w:szCs w:val="20"/>
-        </w:rPr>
-        <w:t>&gt;</w:t>
-      </w:r>
-      <w:r>
-        <w:rPr>
-          <w:sz w:val="20"/>
-          <w:szCs w:val="20"/>
-        </w:rPr>
-        <w:t xml:space="preserve"> -</w:t>
-      </w:r>
-      <w:proofErr w:type="spellStart"/>
-      <w:r>
-        <w:rPr>
-          <w:sz w:val="20"/>
-          <w:szCs w:val="20"/>
-        </w:rPr>
-        <w:t>ORBInitialPort</w:t>
-      </w:r>
-      <w:proofErr w:type="spellEnd"/>
-      <w:r>
-        <w:rPr>
-          <w:sz w:val="20"/>
-          <w:szCs w:val="20"/>
-        </w:rPr>
-        <w:t xml:space="preserve"> &lt;Port&gt; &lt;Full path to input file (the "database file")&gt; &lt;Integer value to decide if cache is to be used on server or not (0 = cache off. 1 = cache on)&gt;</w:t>
-      </w:r>
-      <w:r>
-        <w:rPr>
-          <w:sz w:val="20"/>
-          <w:szCs w:val="20"/>
-        </w:rPr>
-        <w:br/>
-        <w:t>ex.</w:t>
-      </w:r>
-      <w:r>
-        <w:rPr>
-          <w:sz w:val="20"/>
-          <w:szCs w:val="20"/>
-        </w:rPr>
-        <w:tab/>
-      </w:r>
-      <w:r>
-        <w:rPr>
-          <w:sz w:val="20"/>
-          <w:szCs w:val="20"/>
-        </w:rPr>
-        <w:t>java -jar C:\Users\server.jar -</w:t>
-      </w:r>
-      <w:proofErr w:type="spellStart"/>
-      <w:r>
-        <w:rPr>
-          <w:sz w:val="20"/>
-          <w:szCs w:val="20"/>
-        </w:rPr>
-        <w:t>ORBInitialPort</w:t>
-      </w:r>
-      <w:proofErr w:type="spellEnd"/>
-      <w:r>
-        <w:rPr>
-          <w:sz w:val="20"/>
-          <w:szCs w:val="20"/>
-        </w:rPr>
-        <w:t xml:space="preserve"> 6000 C:\Users\input.txt C:\Users\train_triplets.txt 0</w:t>
-      </w:r>
-    </w:p>
-    <w:p>
-      <w:pPr>
-        <w:jc w:val="both"/>
-        <w:rPr>
-          <w:sz w:val="20"/>
-          <w:szCs w:val="20"/>
-        </w:rPr>
-      </w:pPr>
+        <w:rPr>
+          <w:sz w:val="24"/>
+          <w:szCs w:val="24"/>
+        </w:rPr>
+      </w:pPr>
+      <w:r>
+        <w:rPr>
+          <w:sz w:val="24"/>
+          <w:szCs w:val="24"/>
+        </w:rPr>
+        <w:t>On the client, we only use a user-cache, if cache is enabled. This cache starts of as empty, and gets filled up as the clients retrieves a user-profile from one of the methods it has called from the server. This means that only user-profiles already used by the client are stored in the cache. The same one thousand user limit also apply for this cache.</w:t>
+      </w:r>
     </w:p>
     <w:sectPr>
       <w:pgSz w:w="12240" w:h="15840"/>
@@ -854,6 +1351,178 @@
 <file path=word/numbering.xml><?xml version="1.0" encoding="utf-8"?>
 <w:numbering xmlns:wpc="http://schemas.microsoft.com/office/word/2010/wordprocessingCanvas" xmlns:mc="http://schemas.openxmlformats.org/markup-compatibility/2006" xmlns:o="urn:schemas-microsoft-com:office:office" xmlns:r="http://schemas.openxmlformats.org/officeDocument/2006/relationships" xmlns:m="http://schemas.openxmlformats.org/officeDocument/2006/math" xmlns:v="urn:schemas-microsoft-com:vml" xmlns:wp14="http://schemas.microsoft.com/office/word/2010/wordprocessingDrawing" xmlns:wp="http://schemas.openxmlformats.org/drawingml/2006/wordprocessingDrawing" xmlns:w10="urn:schemas-microsoft-com:office:word" xmlns:w="http://schemas.openxmlformats.org/wordprocessingml/2006/main" xmlns:w14="http://schemas.microsoft.com/office/word/2010/wordml" xmlns:w15="http://schemas.microsoft.com/office/word/2012/wordml" xmlns:wpg="http://schemas.microsoft.com/office/word/2010/wordprocessingGroup" xmlns:wpi="http://schemas.microsoft.com/office/word/2010/wordprocessingInk" xmlns:wne="http://schemas.microsoft.com/office/word/2006/wordml" xmlns:wps="http://schemas.microsoft.com/office/word/2010/wordprocessingShape" mc:Ignorable="w14 w15 wp14">
   <w:abstractNum w:abstractNumId="0" w15:restartNumberingAfterBreak="0">
+    <w:nsid w:val="02E95EC2"/>
+    <w:multiLevelType w:val="hybridMultilevel"/>
+    <w:tmpl w:val="F4B2DD2E"/>
+    <w:lvl w:ilvl="0" w:tplc="0414000F">
+      <w:start w:val="1"/>
+      <w:numFmt w:val="decimal"/>
+      <w:lvlText w:val="%1."/>
+      <w:lvlJc w:val="left"/>
+      <w:pPr>
+        <w:ind w:left="360" w:hanging="360"/>
+      </w:pPr>
+    </w:lvl>
+    <w:lvl w:ilvl="1" w:tplc="04140019" w:tentative="1">
+      <w:start w:val="1"/>
+      <w:numFmt w:val="lowerLetter"/>
+      <w:lvlText w:val="%2."/>
+      <w:lvlJc w:val="left"/>
+      <w:pPr>
+        <w:ind w:left="1080" w:hanging="360"/>
+      </w:pPr>
+    </w:lvl>
+    <w:lvl w:ilvl="2" w:tplc="0414001B" w:tentative="1">
+      <w:start w:val="1"/>
+      <w:numFmt w:val="lowerRoman"/>
+      <w:lvlText w:val="%3."/>
+      <w:lvlJc w:val="right"/>
+      <w:pPr>
+        <w:ind w:left="1800" w:hanging="180"/>
+      </w:pPr>
+    </w:lvl>
+    <w:lvl w:ilvl="3" w:tplc="0414000F" w:tentative="1">
+      <w:start w:val="1"/>
+      <w:numFmt w:val="decimal"/>
+      <w:lvlText w:val="%4."/>
+      <w:lvlJc w:val="left"/>
+      <w:pPr>
+        <w:ind w:left="2520" w:hanging="360"/>
+      </w:pPr>
+    </w:lvl>
+    <w:lvl w:ilvl="4" w:tplc="04140019" w:tentative="1">
+      <w:start w:val="1"/>
+      <w:numFmt w:val="lowerLetter"/>
+      <w:lvlText w:val="%5."/>
+      <w:lvlJc w:val="left"/>
+      <w:pPr>
+        <w:ind w:left="3240" w:hanging="360"/>
+      </w:pPr>
+    </w:lvl>
+    <w:lvl w:ilvl="5" w:tplc="0414001B" w:tentative="1">
+      <w:start w:val="1"/>
+      <w:numFmt w:val="lowerRoman"/>
+      <w:lvlText w:val="%6."/>
+      <w:lvlJc w:val="right"/>
+      <w:pPr>
+        <w:ind w:left="3960" w:hanging="180"/>
+      </w:pPr>
+    </w:lvl>
+    <w:lvl w:ilvl="6" w:tplc="0414000F" w:tentative="1">
+      <w:start w:val="1"/>
+      <w:numFmt w:val="decimal"/>
+      <w:lvlText w:val="%7."/>
+      <w:lvlJc w:val="left"/>
+      <w:pPr>
+        <w:ind w:left="4680" w:hanging="360"/>
+      </w:pPr>
+    </w:lvl>
+    <w:lvl w:ilvl="7" w:tplc="04140019" w:tentative="1">
+      <w:start w:val="1"/>
+      <w:numFmt w:val="lowerLetter"/>
+      <w:lvlText w:val="%8."/>
+      <w:lvlJc w:val="left"/>
+      <w:pPr>
+        <w:ind w:left="5400" w:hanging="360"/>
+      </w:pPr>
+    </w:lvl>
+    <w:lvl w:ilvl="8" w:tplc="0414001B" w:tentative="1">
+      <w:start w:val="1"/>
+      <w:numFmt w:val="lowerRoman"/>
+      <w:lvlText w:val="%9."/>
+      <w:lvlJc w:val="right"/>
+      <w:pPr>
+        <w:ind w:left="6120" w:hanging="180"/>
+      </w:pPr>
+    </w:lvl>
+  </w:abstractNum>
+  <w:abstractNum w:abstractNumId="1" w15:restartNumberingAfterBreak="0">
+    <w:nsid w:val="0E853512"/>
+    <w:multiLevelType w:val="hybridMultilevel"/>
+    <w:tmpl w:val="1BB40B4E"/>
+    <w:lvl w:ilvl="0" w:tplc="0414000F">
+      <w:start w:val="1"/>
+      <w:numFmt w:val="decimal"/>
+      <w:lvlText w:val="%1."/>
+      <w:lvlJc w:val="left"/>
+      <w:pPr>
+        <w:ind w:left="720" w:hanging="360"/>
+      </w:pPr>
+    </w:lvl>
+    <w:lvl w:ilvl="1" w:tplc="04140019" w:tentative="1">
+      <w:start w:val="1"/>
+      <w:numFmt w:val="lowerLetter"/>
+      <w:lvlText w:val="%2."/>
+      <w:lvlJc w:val="left"/>
+      <w:pPr>
+        <w:ind w:left="1440" w:hanging="360"/>
+      </w:pPr>
+    </w:lvl>
+    <w:lvl w:ilvl="2" w:tplc="0414001B" w:tentative="1">
+      <w:start w:val="1"/>
+      <w:numFmt w:val="lowerRoman"/>
+      <w:lvlText w:val="%3."/>
+      <w:lvlJc w:val="right"/>
+      <w:pPr>
+        <w:ind w:left="2160" w:hanging="180"/>
+      </w:pPr>
+    </w:lvl>
+    <w:lvl w:ilvl="3" w:tplc="0414000F" w:tentative="1">
+      <w:start w:val="1"/>
+      <w:numFmt w:val="decimal"/>
+      <w:lvlText w:val="%4."/>
+      <w:lvlJc w:val="left"/>
+      <w:pPr>
+        <w:ind w:left="2880" w:hanging="360"/>
+      </w:pPr>
+    </w:lvl>
+    <w:lvl w:ilvl="4" w:tplc="04140019" w:tentative="1">
+      <w:start w:val="1"/>
+      <w:numFmt w:val="lowerLetter"/>
+      <w:lvlText w:val="%5."/>
+      <w:lvlJc w:val="left"/>
+      <w:pPr>
+        <w:ind w:left="3600" w:hanging="360"/>
+      </w:pPr>
+    </w:lvl>
+    <w:lvl w:ilvl="5" w:tplc="0414001B" w:tentative="1">
+      <w:start w:val="1"/>
+      <w:numFmt w:val="lowerRoman"/>
+      <w:lvlText w:val="%6."/>
+      <w:lvlJc w:val="right"/>
+      <w:pPr>
+        <w:ind w:left="4320" w:hanging="180"/>
+      </w:pPr>
+    </w:lvl>
+    <w:lvl w:ilvl="6" w:tplc="0414000F" w:tentative="1">
+      <w:start w:val="1"/>
+      <w:numFmt w:val="decimal"/>
+      <w:lvlText w:val="%7."/>
+      <w:lvlJc w:val="left"/>
+      <w:pPr>
+        <w:ind w:left="5040" w:hanging="360"/>
+      </w:pPr>
+    </w:lvl>
+    <w:lvl w:ilvl="7" w:tplc="04140019" w:tentative="1">
+      <w:start w:val="1"/>
+      <w:numFmt w:val="lowerLetter"/>
+      <w:lvlText w:val="%8."/>
+      <w:lvlJc w:val="left"/>
+      <w:pPr>
+        <w:ind w:left="5760" w:hanging="360"/>
+      </w:pPr>
+    </w:lvl>
+    <w:lvl w:ilvl="8" w:tplc="0414001B" w:tentative="1">
+      <w:start w:val="1"/>
+      <w:numFmt w:val="lowerRoman"/>
+      <w:lvlText w:val="%9."/>
+      <w:lvlJc w:val="right"/>
+      <w:pPr>
+        <w:ind w:left="6480" w:hanging="180"/>
+      </w:pPr>
+    </w:lvl>
+  </w:abstractNum>
+  <w:abstractNum w:abstractNumId="2" w15:restartNumberingAfterBreak="0">
     <w:nsid w:val="32703B86"/>
     <w:multiLevelType w:val="hybridMultilevel"/>
     <w:tmpl w:val="978C51DA"/>
@@ -863,7 +1532,7 @@
       <w:lvlText w:val="%1."/>
       <w:lvlJc w:val="left"/>
       <w:pPr>
-        <w:ind w:left="1080" w:hanging="720"/>
+        <w:ind w:left="720" w:hanging="720"/>
       </w:pPr>
       <w:rPr>
         <w:rFonts w:hint="default"/>
@@ -875,7 +1544,7 @@
       <w:lvlText w:val="%2."/>
       <w:lvlJc w:val="left"/>
       <w:pPr>
-        <w:ind w:left="1440" w:hanging="360"/>
+        <w:ind w:left="1080" w:hanging="360"/>
       </w:pPr>
     </w:lvl>
     <w:lvl w:ilvl="2" w:tplc="0409001B" w:tentative="1">
@@ -884,7 +1553,7 @@
       <w:lvlText w:val="%3."/>
       <w:lvlJc w:val="right"/>
       <w:pPr>
-        <w:ind w:left="2160" w:hanging="180"/>
+        <w:ind w:left="1800" w:hanging="180"/>
       </w:pPr>
     </w:lvl>
     <w:lvl w:ilvl="3" w:tplc="0409000F" w:tentative="1">
@@ -893,7 +1562,7 @@
       <w:lvlText w:val="%4."/>
       <w:lvlJc w:val="left"/>
       <w:pPr>
-        <w:ind w:left="2880" w:hanging="360"/>
+        <w:ind w:left="2520" w:hanging="360"/>
       </w:pPr>
     </w:lvl>
     <w:lvl w:ilvl="4" w:tplc="04090019" w:tentative="1">
@@ -902,7 +1571,7 @@
       <w:lvlText w:val="%5."/>
       <w:lvlJc w:val="left"/>
       <w:pPr>
-        <w:ind w:left="3600" w:hanging="360"/>
+        <w:ind w:left="3240" w:hanging="360"/>
       </w:pPr>
     </w:lvl>
     <w:lvl w:ilvl="5" w:tplc="0409001B" w:tentative="1">
@@ -911,7 +1580,7 @@
       <w:lvlText w:val="%6."/>
       <w:lvlJc w:val="right"/>
       <w:pPr>
-        <w:ind w:left="4320" w:hanging="180"/>
+        <w:ind w:left="3960" w:hanging="180"/>
       </w:pPr>
     </w:lvl>
     <w:lvl w:ilvl="6" w:tplc="0409000F" w:tentative="1">
@@ -920,7 +1589,7 @@
       <w:lvlText w:val="%7."/>
       <w:lvlJc w:val="left"/>
       <w:pPr>
-        <w:ind w:left="5040" w:hanging="360"/>
+        <w:ind w:left="4680" w:hanging="360"/>
       </w:pPr>
     </w:lvl>
     <w:lvl w:ilvl="7" w:tplc="04090019" w:tentative="1">
@@ -929,7 +1598,7 @@
       <w:lvlText w:val="%8."/>
       <w:lvlJc w:val="left"/>
       <w:pPr>
-        <w:ind w:left="5760" w:hanging="360"/>
+        <w:ind w:left="5400" w:hanging="360"/>
       </w:pPr>
     </w:lvl>
     <w:lvl w:ilvl="8" w:tplc="0409001B" w:tentative="1">
@@ -938,11 +1607,273 @@
       <w:lvlText w:val="%9."/>
       <w:lvlJc w:val="right"/>
       <w:pPr>
+        <w:ind w:left="6120" w:hanging="180"/>
+      </w:pPr>
+    </w:lvl>
+  </w:abstractNum>
+  <w:abstractNum w:abstractNumId="3" w15:restartNumberingAfterBreak="0">
+    <w:nsid w:val="4141128D"/>
+    <w:multiLevelType w:val="hybridMultilevel"/>
+    <w:tmpl w:val="DAFC6DDA"/>
+    <w:lvl w:ilvl="0" w:tplc="0414000F">
+      <w:start w:val="1"/>
+      <w:numFmt w:val="decimal"/>
+      <w:lvlText w:val="%1."/>
+      <w:lvlJc w:val="left"/>
+      <w:pPr>
+        <w:ind w:left="720" w:hanging="360"/>
+      </w:pPr>
+    </w:lvl>
+    <w:lvl w:ilvl="1" w:tplc="04140019" w:tentative="1">
+      <w:start w:val="1"/>
+      <w:numFmt w:val="lowerLetter"/>
+      <w:lvlText w:val="%2."/>
+      <w:lvlJc w:val="left"/>
+      <w:pPr>
+        <w:ind w:left="1440" w:hanging="360"/>
+      </w:pPr>
+    </w:lvl>
+    <w:lvl w:ilvl="2" w:tplc="0414001B" w:tentative="1">
+      <w:start w:val="1"/>
+      <w:numFmt w:val="lowerRoman"/>
+      <w:lvlText w:val="%3."/>
+      <w:lvlJc w:val="right"/>
+      <w:pPr>
+        <w:ind w:left="2160" w:hanging="180"/>
+      </w:pPr>
+    </w:lvl>
+    <w:lvl w:ilvl="3" w:tplc="0414000F" w:tentative="1">
+      <w:start w:val="1"/>
+      <w:numFmt w:val="decimal"/>
+      <w:lvlText w:val="%4."/>
+      <w:lvlJc w:val="left"/>
+      <w:pPr>
+        <w:ind w:left="2880" w:hanging="360"/>
+      </w:pPr>
+    </w:lvl>
+    <w:lvl w:ilvl="4" w:tplc="04140019" w:tentative="1">
+      <w:start w:val="1"/>
+      <w:numFmt w:val="lowerLetter"/>
+      <w:lvlText w:val="%5."/>
+      <w:lvlJc w:val="left"/>
+      <w:pPr>
+        <w:ind w:left="3600" w:hanging="360"/>
+      </w:pPr>
+    </w:lvl>
+    <w:lvl w:ilvl="5" w:tplc="0414001B" w:tentative="1">
+      <w:start w:val="1"/>
+      <w:numFmt w:val="lowerRoman"/>
+      <w:lvlText w:val="%6."/>
+      <w:lvlJc w:val="right"/>
+      <w:pPr>
+        <w:ind w:left="4320" w:hanging="180"/>
+      </w:pPr>
+    </w:lvl>
+    <w:lvl w:ilvl="6" w:tplc="0414000F" w:tentative="1">
+      <w:start w:val="1"/>
+      <w:numFmt w:val="decimal"/>
+      <w:lvlText w:val="%7."/>
+      <w:lvlJc w:val="left"/>
+      <w:pPr>
+        <w:ind w:left="5040" w:hanging="360"/>
+      </w:pPr>
+    </w:lvl>
+    <w:lvl w:ilvl="7" w:tplc="04140019" w:tentative="1">
+      <w:start w:val="1"/>
+      <w:numFmt w:val="lowerLetter"/>
+      <w:lvlText w:val="%8."/>
+      <w:lvlJc w:val="left"/>
+      <w:pPr>
+        <w:ind w:left="5760" w:hanging="360"/>
+      </w:pPr>
+    </w:lvl>
+    <w:lvl w:ilvl="8" w:tplc="0414001B" w:tentative="1">
+      <w:start w:val="1"/>
+      <w:numFmt w:val="lowerRoman"/>
+      <w:lvlText w:val="%9."/>
+      <w:lvlJc w:val="right"/>
+      <w:pPr>
         <w:ind w:left="6480" w:hanging="180"/>
       </w:pPr>
     </w:lvl>
   </w:abstractNum>
-  <w:abstractNum w:abstractNumId="1" w15:restartNumberingAfterBreak="0">
+  <w:abstractNum w:abstractNumId="4" w15:restartNumberingAfterBreak="0">
+    <w:nsid w:val="4B232FBE"/>
+    <w:multiLevelType w:val="hybridMultilevel"/>
+    <w:tmpl w:val="96EECB94"/>
+    <w:lvl w:ilvl="0" w:tplc="0414000F">
+      <w:start w:val="1"/>
+      <w:numFmt w:val="decimal"/>
+      <w:lvlText w:val="%1."/>
+      <w:lvlJc w:val="left"/>
+      <w:pPr>
+        <w:ind w:left="720" w:hanging="360"/>
+      </w:pPr>
+    </w:lvl>
+    <w:lvl w:ilvl="1" w:tplc="04140019" w:tentative="1">
+      <w:start w:val="1"/>
+      <w:numFmt w:val="lowerLetter"/>
+      <w:lvlText w:val="%2."/>
+      <w:lvlJc w:val="left"/>
+      <w:pPr>
+        <w:ind w:left="1440" w:hanging="360"/>
+      </w:pPr>
+    </w:lvl>
+    <w:lvl w:ilvl="2" w:tplc="0414001B" w:tentative="1">
+      <w:start w:val="1"/>
+      <w:numFmt w:val="lowerRoman"/>
+      <w:lvlText w:val="%3."/>
+      <w:lvlJc w:val="right"/>
+      <w:pPr>
+        <w:ind w:left="2160" w:hanging="180"/>
+      </w:pPr>
+    </w:lvl>
+    <w:lvl w:ilvl="3" w:tplc="0414000F" w:tentative="1">
+      <w:start w:val="1"/>
+      <w:numFmt w:val="decimal"/>
+      <w:lvlText w:val="%4."/>
+      <w:lvlJc w:val="left"/>
+      <w:pPr>
+        <w:ind w:left="2880" w:hanging="360"/>
+      </w:pPr>
+    </w:lvl>
+    <w:lvl w:ilvl="4" w:tplc="04140019" w:tentative="1">
+      <w:start w:val="1"/>
+      <w:numFmt w:val="lowerLetter"/>
+      <w:lvlText w:val="%5."/>
+      <w:lvlJc w:val="left"/>
+      <w:pPr>
+        <w:ind w:left="3600" w:hanging="360"/>
+      </w:pPr>
+    </w:lvl>
+    <w:lvl w:ilvl="5" w:tplc="0414001B" w:tentative="1">
+      <w:start w:val="1"/>
+      <w:numFmt w:val="lowerRoman"/>
+      <w:lvlText w:val="%6."/>
+      <w:lvlJc w:val="right"/>
+      <w:pPr>
+        <w:ind w:left="4320" w:hanging="180"/>
+      </w:pPr>
+    </w:lvl>
+    <w:lvl w:ilvl="6" w:tplc="0414000F" w:tentative="1">
+      <w:start w:val="1"/>
+      <w:numFmt w:val="decimal"/>
+      <w:lvlText w:val="%7."/>
+      <w:lvlJc w:val="left"/>
+      <w:pPr>
+        <w:ind w:left="5040" w:hanging="360"/>
+      </w:pPr>
+    </w:lvl>
+    <w:lvl w:ilvl="7" w:tplc="04140019" w:tentative="1">
+      <w:start w:val="1"/>
+      <w:numFmt w:val="lowerLetter"/>
+      <w:lvlText w:val="%8."/>
+      <w:lvlJc w:val="left"/>
+      <w:pPr>
+        <w:ind w:left="5760" w:hanging="360"/>
+      </w:pPr>
+    </w:lvl>
+    <w:lvl w:ilvl="8" w:tplc="0414001B" w:tentative="1">
+      <w:start w:val="1"/>
+      <w:numFmt w:val="lowerRoman"/>
+      <w:lvlText w:val="%9."/>
+      <w:lvlJc w:val="right"/>
+      <w:pPr>
+        <w:ind w:left="6480" w:hanging="180"/>
+      </w:pPr>
+    </w:lvl>
+  </w:abstractNum>
+  <w:abstractNum w:abstractNumId="5" w15:restartNumberingAfterBreak="0">
+    <w:nsid w:val="66E766C5"/>
+    <w:multiLevelType w:val="hybridMultilevel"/>
+    <w:tmpl w:val="C3AC480C"/>
+    <w:lvl w:ilvl="0" w:tplc="287A406C">
+      <w:start w:val="1"/>
+      <w:numFmt w:val="decimal"/>
+      <w:lvlText w:val="%1."/>
+      <w:lvlJc w:val="left"/>
+      <w:pPr>
+        <w:ind w:left="720" w:hanging="360"/>
+      </w:pPr>
+      <w:rPr>
+        <w:sz w:val="28"/>
+        <w:szCs w:val="28"/>
+      </w:rPr>
+    </w:lvl>
+    <w:lvl w:ilvl="1" w:tplc="04140019" w:tentative="1">
+      <w:start w:val="1"/>
+      <w:numFmt w:val="lowerLetter"/>
+      <w:lvlText w:val="%2."/>
+      <w:lvlJc w:val="left"/>
+      <w:pPr>
+        <w:ind w:left="1440" w:hanging="360"/>
+      </w:pPr>
+    </w:lvl>
+    <w:lvl w:ilvl="2" w:tplc="0414001B" w:tentative="1">
+      <w:start w:val="1"/>
+      <w:numFmt w:val="lowerRoman"/>
+      <w:lvlText w:val="%3."/>
+      <w:lvlJc w:val="right"/>
+      <w:pPr>
+        <w:ind w:left="2160" w:hanging="180"/>
+      </w:pPr>
+    </w:lvl>
+    <w:lvl w:ilvl="3" w:tplc="0414000F" w:tentative="1">
+      <w:start w:val="1"/>
+      <w:numFmt w:val="decimal"/>
+      <w:lvlText w:val="%4."/>
+      <w:lvlJc w:val="left"/>
+      <w:pPr>
+        <w:ind w:left="2880" w:hanging="360"/>
+      </w:pPr>
+    </w:lvl>
+    <w:lvl w:ilvl="4" w:tplc="04140019" w:tentative="1">
+      <w:start w:val="1"/>
+      <w:numFmt w:val="lowerLetter"/>
+      <w:lvlText w:val="%5."/>
+      <w:lvlJc w:val="left"/>
+      <w:pPr>
+        <w:ind w:left="3600" w:hanging="360"/>
+      </w:pPr>
+    </w:lvl>
+    <w:lvl w:ilvl="5" w:tplc="0414001B" w:tentative="1">
+      <w:start w:val="1"/>
+      <w:numFmt w:val="lowerRoman"/>
+      <w:lvlText w:val="%6."/>
+      <w:lvlJc w:val="right"/>
+      <w:pPr>
+        <w:ind w:left="4320" w:hanging="180"/>
+      </w:pPr>
+    </w:lvl>
+    <w:lvl w:ilvl="6" w:tplc="0414000F" w:tentative="1">
+      <w:start w:val="1"/>
+      <w:numFmt w:val="decimal"/>
+      <w:lvlText w:val="%7."/>
+      <w:lvlJc w:val="left"/>
+      <w:pPr>
+        <w:ind w:left="5040" w:hanging="360"/>
+      </w:pPr>
+    </w:lvl>
+    <w:lvl w:ilvl="7" w:tplc="04140019" w:tentative="1">
+      <w:start w:val="1"/>
+      <w:numFmt w:val="lowerLetter"/>
+      <w:lvlText w:val="%8."/>
+      <w:lvlJc w:val="left"/>
+      <w:pPr>
+        <w:ind w:left="5760" w:hanging="360"/>
+      </w:pPr>
+    </w:lvl>
+    <w:lvl w:ilvl="8" w:tplc="0414001B" w:tentative="1">
+      <w:start w:val="1"/>
+      <w:numFmt w:val="lowerRoman"/>
+      <w:lvlText w:val="%9."/>
+      <w:lvlJc w:val="right"/>
+      <w:pPr>
+        <w:ind w:left="6480" w:hanging="180"/>
+      </w:pPr>
+    </w:lvl>
+  </w:abstractNum>
+  <w:abstractNum w:abstractNumId="6" w15:restartNumberingAfterBreak="0">
     <w:nsid w:val="7BE1301A"/>
     <w:multiLevelType w:val="hybridMultilevel"/>
     <w:tmpl w:val="978C51DA"/>
@@ -1032,10 +1963,25 @@
     </w:lvl>
   </w:abstractNum>
   <w:num w:numId="1">
+    <w:abstractNumId w:val="2"/>
+  </w:num>
+  <w:num w:numId="2">
+    <w:abstractNumId w:val="6"/>
+  </w:num>
+  <w:num w:numId="3">
     <w:abstractNumId w:val="0"/>
   </w:num>
-  <w:num w:numId="2">
+  <w:num w:numId="4">
+    <w:abstractNumId w:val="3"/>
+  </w:num>
+  <w:num w:numId="5">
     <w:abstractNumId w:val="1"/>
+  </w:num>
+  <w:num w:numId="6">
+    <w:abstractNumId w:val="4"/>
+  </w:num>
+  <w:num w:numId="7">
+    <w:abstractNumId w:val="5"/>
   </w:num>
 </w:numbering>
 </file>

</xml_diff>